<commit_message>
Rifacimento totale della documentazione degli sprint
Word è baggato ed ho dovuto perdere 2 ore a riscrivere tutto il documento
</commit_message>
<xml_diff>
--- a/documentazione/Template tabella caso d'uso.docx
+++ b/documentazione/Template tabella caso d'uso.docx
@@ -226,9 +226,292 @@
         </w:tc>
       </w:tr>
     </w:tbl>
+    <w:p/>
+    <w:p/>
+    <w:tbl>
+      <w:tblPr>
+        <w:tblStyle w:val="Grigliatabella"/>
+        <w:tblW w:w="0" w:type="auto"/>
+        <w:tblBorders>
+          <w:left w:val="none" w:sz="0" w:space="0" w:color="auto"/>
+          <w:right w:val="none" w:sz="0" w:space="0" w:color="auto"/>
+          <w:insideH w:val="none" w:sz="0" w:space="0" w:color="auto"/>
+          <w:insideV w:val="none" w:sz="0" w:space="0" w:color="auto"/>
+        </w:tblBorders>
+        <w:tblLook w:val="0420" w:firstRow="1" w:lastRow="0" w:firstColumn="0" w:lastColumn="0" w:noHBand="0" w:noVBand="1"/>
+      </w:tblPr>
+      <w:tblGrid>
+        <w:gridCol w:w="3849"/>
+        <w:gridCol w:w="2730"/>
+        <w:gridCol w:w="3049"/>
+      </w:tblGrid>
+      <w:tr>
+        <w:tc>
+          <w:tcPr>
+            <w:tcW w:w="3849" w:type="dxa"/>
+            <w:tcBorders>
+              <w:top w:val="single" w:sz="4" w:space="0" w:color="auto"/>
+              <w:left w:val="single" w:sz="4" w:space="0" w:color="auto"/>
+              <w:bottom w:val="single" w:sz="4" w:space="0" w:color="auto"/>
+            </w:tcBorders>
+            <w:shd w:val="clear" w:color="auto" w:fill="FFC000" w:themeFill="accent4"/>
+          </w:tcPr>
+          <w:p>
+            <w:pPr>
+              <w:tabs>
+                <w:tab w:val="left" w:pos="3180"/>
+              </w:tabs>
+            </w:pPr>
+            <w:bookmarkStart w:id="0" w:name="_Hlk3807894"/>
+            <w:r>
+              <w:rPr>
+                <w:color w:val="FFFFFF" w:themeColor="background1"/>
+              </w:rPr>
+              <w:t>Numero sprint</w:t>
+            </w:r>
+          </w:p>
+        </w:tc>
+        <w:tc>
+          <w:tcPr>
+            <w:tcW w:w="2730" w:type="dxa"/>
+            <w:tcBorders>
+              <w:top w:val="single" w:sz="4" w:space="0" w:color="auto"/>
+              <w:bottom w:val="single" w:sz="4" w:space="0" w:color="auto"/>
+            </w:tcBorders>
+            <w:shd w:val="clear" w:color="auto" w:fill="FFC000" w:themeFill="accent4"/>
+          </w:tcPr>
+          <w:p>
+            <w:pPr>
+              <w:rPr>
+                <w:color w:val="FFFFFF" w:themeColor="background1"/>
+              </w:rPr>
+            </w:pPr>
+            <w:r>
+              <w:rPr>
+                <w:color w:val="FFFFFF" w:themeColor="background1"/>
+              </w:rPr>
+              <w:t>Codice Item</w:t>
+            </w:r>
+          </w:p>
+        </w:tc>
+        <w:tc>
+          <w:tcPr>
+            <w:tcW w:w="3049" w:type="dxa"/>
+            <w:tcBorders>
+              <w:top w:val="single" w:sz="4" w:space="0" w:color="auto"/>
+              <w:bottom w:val="single" w:sz="4" w:space="0" w:color="auto"/>
+              <w:right w:val="single" w:sz="4" w:space="0" w:color="auto"/>
+            </w:tcBorders>
+            <w:shd w:val="clear" w:color="auto" w:fill="FFC000" w:themeFill="accent4"/>
+          </w:tcPr>
+          <w:p>
+            <w:r>
+              <w:rPr>
+                <w:color w:val="FFFFFF" w:themeColor="background1"/>
+              </w:rPr>
+              <w:t>Descrizione</w:t>
+            </w:r>
+          </w:p>
+        </w:tc>
+      </w:tr>
+      <w:tr>
+        <w:tc>
+          <w:tcPr>
+            <w:tcW w:w="3849" w:type="dxa"/>
+            <w:tcBorders>
+              <w:top w:val="single" w:sz="4" w:space="0" w:color="auto"/>
+            </w:tcBorders>
+            <w:shd w:val="clear" w:color="auto" w:fill="F2F2F2" w:themeFill="background1" w:themeFillShade="F2"/>
+          </w:tcPr>
+          <w:p/>
+        </w:tc>
+        <w:tc>
+          <w:tcPr>
+            <w:tcW w:w="2730" w:type="dxa"/>
+            <w:tcBorders>
+              <w:top w:val="single" w:sz="4" w:space="0" w:color="auto"/>
+            </w:tcBorders>
+            <w:shd w:val="clear" w:color="auto" w:fill="F2F2F2" w:themeFill="background1" w:themeFillShade="F2"/>
+          </w:tcPr>
+          <w:p/>
+        </w:tc>
+        <w:tc>
+          <w:tcPr>
+            <w:tcW w:w="3049" w:type="dxa"/>
+            <w:tcBorders>
+              <w:top w:val="single" w:sz="4" w:space="0" w:color="auto"/>
+            </w:tcBorders>
+            <w:shd w:val="clear" w:color="auto" w:fill="F2F2F2" w:themeFill="background1" w:themeFillShade="F2"/>
+          </w:tcPr>
+          <w:p/>
+        </w:tc>
+      </w:tr>
+      <w:tr>
+        <w:tc>
+          <w:tcPr>
+            <w:tcW w:w="3849" w:type="dxa"/>
+            <w:shd w:val="clear" w:color="auto" w:fill="FFFFFF" w:themeFill="background1"/>
+          </w:tcPr>
+          <w:p/>
+        </w:tc>
+        <w:tc>
+          <w:tcPr>
+            <w:tcW w:w="2730" w:type="dxa"/>
+            <w:shd w:val="clear" w:color="auto" w:fill="FFFFFF" w:themeFill="background1"/>
+          </w:tcPr>
+          <w:p/>
+        </w:tc>
+        <w:tc>
+          <w:tcPr>
+            <w:tcW w:w="3049" w:type="dxa"/>
+            <w:shd w:val="clear" w:color="auto" w:fill="FFFFFF" w:themeFill="background1"/>
+          </w:tcPr>
+          <w:p/>
+        </w:tc>
+      </w:tr>
+      <w:tr>
+        <w:tc>
+          <w:tcPr>
+            <w:tcW w:w="3849" w:type="dxa"/>
+            <w:shd w:val="clear" w:color="auto" w:fill="F2F2F2" w:themeFill="background1" w:themeFillShade="F2"/>
+          </w:tcPr>
+          <w:p/>
+        </w:tc>
+        <w:tc>
+          <w:tcPr>
+            <w:tcW w:w="2730" w:type="dxa"/>
+            <w:shd w:val="clear" w:color="auto" w:fill="F2F2F2" w:themeFill="background1" w:themeFillShade="F2"/>
+          </w:tcPr>
+          <w:p/>
+        </w:tc>
+        <w:tc>
+          <w:tcPr>
+            <w:tcW w:w="3049" w:type="dxa"/>
+            <w:shd w:val="clear" w:color="auto" w:fill="F2F2F2" w:themeFill="background1" w:themeFillShade="F2"/>
+          </w:tcPr>
+          <w:p/>
+        </w:tc>
+      </w:tr>
+      <w:tr>
+        <w:tc>
+          <w:tcPr>
+            <w:tcW w:w="3849" w:type="dxa"/>
+            <w:shd w:val="clear" w:color="auto" w:fill="FFFFFF" w:themeFill="background1"/>
+          </w:tcPr>
+          <w:p/>
+        </w:tc>
+        <w:tc>
+          <w:tcPr>
+            <w:tcW w:w="2730" w:type="dxa"/>
+            <w:shd w:val="clear" w:color="auto" w:fill="FFFFFF" w:themeFill="background1"/>
+          </w:tcPr>
+          <w:p/>
+        </w:tc>
+        <w:tc>
+          <w:tcPr>
+            <w:tcW w:w="3049" w:type="dxa"/>
+            <w:shd w:val="clear" w:color="auto" w:fill="FFFFFF" w:themeFill="background1"/>
+          </w:tcPr>
+          <w:p/>
+        </w:tc>
+      </w:tr>
+      <w:tr>
+        <w:tc>
+          <w:tcPr>
+            <w:tcW w:w="3849" w:type="dxa"/>
+            <w:shd w:val="clear" w:color="auto" w:fill="F2F2F2" w:themeFill="background1" w:themeFillShade="F2"/>
+          </w:tcPr>
+          <w:p/>
+        </w:tc>
+        <w:tc>
+          <w:tcPr>
+            <w:tcW w:w="2730" w:type="dxa"/>
+            <w:shd w:val="clear" w:color="auto" w:fill="F2F2F2" w:themeFill="background1" w:themeFillShade="F2"/>
+          </w:tcPr>
+          <w:p/>
+        </w:tc>
+        <w:tc>
+          <w:tcPr>
+            <w:tcW w:w="3049" w:type="dxa"/>
+            <w:shd w:val="clear" w:color="auto" w:fill="F2F2F2" w:themeFill="background1" w:themeFillShade="F2"/>
+          </w:tcPr>
+          <w:p/>
+        </w:tc>
+      </w:tr>
+      <w:tr>
+        <w:tc>
+          <w:tcPr>
+            <w:tcW w:w="3849" w:type="dxa"/>
+            <w:shd w:val="clear" w:color="auto" w:fill="FFFFFF" w:themeFill="background1"/>
+          </w:tcPr>
+          <w:p/>
+        </w:tc>
+        <w:tc>
+          <w:tcPr>
+            <w:tcW w:w="2730" w:type="dxa"/>
+            <w:shd w:val="clear" w:color="auto" w:fill="FFFFFF" w:themeFill="background1"/>
+          </w:tcPr>
+          <w:p/>
+        </w:tc>
+        <w:tc>
+          <w:tcPr>
+            <w:tcW w:w="3049" w:type="dxa"/>
+            <w:shd w:val="clear" w:color="auto" w:fill="FFFFFF" w:themeFill="background1"/>
+          </w:tcPr>
+          <w:p/>
+        </w:tc>
+      </w:tr>
+      <w:tr>
+        <w:tc>
+          <w:tcPr>
+            <w:tcW w:w="3849" w:type="dxa"/>
+            <w:shd w:val="clear" w:color="auto" w:fill="F2F2F2" w:themeFill="background1" w:themeFillShade="F2"/>
+          </w:tcPr>
+          <w:p/>
+        </w:tc>
+        <w:tc>
+          <w:tcPr>
+            <w:tcW w:w="2730" w:type="dxa"/>
+            <w:shd w:val="clear" w:color="auto" w:fill="F2F2F2" w:themeFill="background1" w:themeFillShade="F2"/>
+          </w:tcPr>
+          <w:p/>
+        </w:tc>
+        <w:tc>
+          <w:tcPr>
+            <w:tcW w:w="3049" w:type="dxa"/>
+            <w:shd w:val="clear" w:color="auto" w:fill="F2F2F2" w:themeFill="background1" w:themeFillShade="F2"/>
+          </w:tcPr>
+          <w:p/>
+        </w:tc>
+      </w:tr>
+      <w:tr>
+        <w:tc>
+          <w:tcPr>
+            <w:tcW w:w="3849" w:type="dxa"/>
+            <w:shd w:val="clear" w:color="auto" w:fill="FFFFFF" w:themeFill="background1"/>
+          </w:tcPr>
+          <w:p/>
+        </w:tc>
+        <w:tc>
+          <w:tcPr>
+            <w:tcW w:w="2730" w:type="dxa"/>
+            <w:shd w:val="clear" w:color="auto" w:fill="FFFFFF" w:themeFill="background1"/>
+          </w:tcPr>
+          <w:p/>
+        </w:tc>
+        <w:tc>
+          <w:tcPr>
+            <w:tcW w:w="3049" w:type="dxa"/>
+            <w:shd w:val="clear" w:color="auto" w:fill="FFFFFF" w:themeFill="background1"/>
+          </w:tcPr>
+          <w:p/>
+        </w:tc>
+      </w:tr>
+    </w:tbl>
     <w:p>
-      <w:bookmarkStart w:id="0" w:name="_GoBack"/>
+      <w:bookmarkStart w:id="1" w:name="_GoBack"/>
       <w:bookmarkEnd w:id="0"/>
+      <w:bookmarkEnd w:id="1"/>
     </w:p>
     <w:sectPr>
       <w:pgSz w:w="11906" w:h="16838"/>

</xml_diff>